<commit_message>
Parcelas do simulado na ficha Aprovação novo CCI com processos
</commit_message>
<xml_diff>
--- a/galleriafinancas/src/resource/CciComProcesso.docx
+++ b/galleriafinancas/src/resource/CciComProcesso.docx
@@ -5136,7 +5136,10 @@
       <w:pPr>
         <w:pStyle w:val="Normal"/>
         <w:jc w:val="both"/>
-        <w:rPr/>
+        <w:rPr>
+          <w:sz w:val="24"/>
+          <w:szCs w:val="24"/>
+        </w:rPr>
       </w:pPr>
       <w:r>
         <w:rPr>
@@ -5144,7 +5147,7 @@
           <w:b/>
           <w:szCs w:val="22"/>
         </w:rPr>
-        <w:t xml:space="preserve">2.2.1 . </w:t>
+        <w:t xml:space="preserve">2.2.1. </w:t>
       </w:r>
       <w:r>
         <w:rPr>
@@ -5153,53 +5156,43 @@
         </w:rPr>
         <w:t>O(s) DEVEDOR(ES) FIDUCIANTE(S) tem ciência de que a existência do(s) processo(s)</w:t>
       </w:r>
-    </w:p>
-    <w:p>
-      <w:pPr>
-        <w:pStyle w:val="Normal"/>
-        <w:jc w:val="both"/>
-        <w:rPr/>
-      </w:pPr>
       <w:r>
         <w:rPr>
           <w:rFonts w:ascii="Calibri" w:hAnsi="Calibri"/>
           <w:color w:val="000000"/>
-          <w:sz w:val="22"/>
-          <w:szCs w:val="22"/>
-        </w:rPr>
-        <w:t xml:space="preserve"> </w:t>
+          <w:sz w:val="24"/>
+          <w:szCs w:val="24"/>
+        </w:rPr>
+        <w:t xml:space="preserve"> numerosProcessos </w:t>
       </w:r>
       <w:r>
         <w:rPr>
           <w:rFonts w:ascii="Calibri" w:hAnsi="Calibri"/>
-          <w:color w:val="000000"/>
-          <w:sz w:val="22"/>
-          <w:szCs w:val="22"/>
-        </w:rPr>
-        <w:t xml:space="preserve">numerosProcessos </w:t>
+          <w:sz w:val="24"/>
+          <w:szCs w:val="24"/>
+        </w:rPr>
+        <w:t>causa(m) risco à garantia objeto da presente Alienação Fiduciária, motiv</w:t>
       </w:r>
       <w:r>
         <w:rPr>
           <w:rFonts w:ascii="Calibri" w:hAnsi="Calibri"/>
           <w:szCs w:val="22"/>
         </w:rPr>
-        <w:t>causa(m) risco à garantia objeto da presente Alienação Fiduciária, motivo pelo qual o valor de R$</w:t>
-      </w:r>
-      <w:bookmarkStart w:id="0" w:name="_GoBack"/>
+        <w:t>o pelo qual o valor de R$ totalProcessos será abatido do valor principal</w:t>
+      </w:r>
       <w:r>
         <w:rPr>
           <w:rFonts w:ascii="Calibri" w:hAnsi="Calibri"/>
           <w:szCs w:val="22"/>
         </w:rPr>
-        <w:t xml:space="preserve"> </w:t>
-      </w:r>
-      <w:bookmarkEnd w:id="0"/>
+        <w:t xml:space="preserve"> e</w:t>
+      </w:r>
       <w:r>
         <w:rPr>
           <w:rFonts w:ascii="Calibri" w:hAnsi="Calibri"/>
           <w:szCs w:val="22"/>
         </w:rPr>
-        <w:t xml:space="preserve">totalProcessos, o qual será abatido do valor principal, ficará retido com o CREDOR com propósito específico de garantir o(s) referido(s) processo(s). </w:t>
+        <w:t xml:space="preserve"> ficará retido com o CREDOR com propósito específico de garantir o(s) referido(s) processo(s). </w:t>
       </w:r>
     </w:p>
     <w:p>
@@ -5389,21 +5382,7 @@
           <w:rFonts w:ascii="Calibri" w:hAnsi="Calibri"/>
           <w:szCs w:val="22"/>
         </w:rPr>
-        <w:t xml:space="preserve"> Com a comprovação de que o(s) processo(s) mencionado(s) no anexo II deste contrato foi(ram) </w:t>
-      </w:r>
-      <w:r>
-        <w:rPr>
-          <w:rFonts w:ascii="Calibri" w:hAnsi="Calibri"/>
-          <w:szCs w:val="22"/>
-        </w:rPr>
-        <w:t>e</w:t>
-      </w:r>
-      <w:r>
-        <w:rPr>
-          <w:rFonts w:ascii="Calibri" w:hAnsi="Calibri"/>
-          <w:szCs w:val="22"/>
-        </w:rPr>
-        <w:t xml:space="preserve">xtinto(s) com trânsito em julgado, antes do prazo mencionado no item 2.2.2 e não representar mais risco à garantia, eventual valor remanescente será disponibilizado na Conta Corrente indicada no item 3.7. do QUADRO RESUMO. </w:t>
+        <w:t xml:space="preserve"> Com a comprovação de que o(s) processo(s) mencionado(s) no anexo II deste contrato foi(ram) extinto(s) com trânsito em julgado, antes do prazo mencionado no item 2.2.2 e não representar mais risco à garantia, eventual valor remanescente será disponibilizado na Conta Corrente indicada no item 3.7. do QUADRO RESUMO. </w:t>
       </w:r>
     </w:p>
     <w:p>
@@ -7191,8 +7170,8 @@
         </w:rPr>
         <w:t>foi concedido ao(s) DEVEDOR(ES) o direito de contratar os seguros mencionados nesta cláusula através de outras seguradoras, sendo que, a seu critério, optou(aram) pela contratação de uma das apólices indicadas pelo CREDOR.</w:t>
       </w:r>
-      <w:bookmarkStart w:id="1" w:name="_Hlk2943080"/>
-      <w:bookmarkEnd w:id="1"/>
+      <w:bookmarkStart w:id="0" w:name="_Hlk2943080"/>
+      <w:bookmarkEnd w:id="0"/>
     </w:p>
     <w:p>
       <w:pPr>
@@ -7389,7 +7368,7 @@
           <w:szCs w:val="22"/>
         </w:rPr>
       </w:pPr>
-      <w:bookmarkStart w:id="2" w:name="_Hlk106291793"/>
+      <w:bookmarkStart w:id="1" w:name="_Hlk106291793"/>
       <w:r>
         <w:rPr>
           <w:rFonts w:ascii="Calibri" w:hAnsi="Calibri"/>
@@ -7405,7 +7384,7 @@
         </w:rPr>
         <w:t>Na hipótese da cláusula acima, no caso de não liquidação do saldo remanescente pelos DEVEDOR(ES), seus herdeiros e sucessores a qualquer título, sobre estes incidirá os encargos moratórios previstos na cláusula 6, bem como a respectiva execução da garantia pelo CREDOR ou quem vier a substituí-lo.</w:t>
       </w:r>
-      <w:bookmarkEnd w:id="2"/>
+      <w:bookmarkEnd w:id="1"/>
     </w:p>
     <w:p>
       <w:pPr>
@@ -14988,10 +14967,10 @@
         <w:gridCol w:w="1421"/>
         <w:gridCol w:w="843"/>
         <w:gridCol w:w="1565"/>
-        <w:gridCol w:w="997"/>
+        <w:gridCol w:w="1002"/>
         <w:gridCol w:w="706"/>
         <w:gridCol w:w="1657"/>
-        <w:gridCol w:w="1324"/>
+        <w:gridCol w:w="1319"/>
       </w:tblGrid>
       <w:tr>
         <w:trPr>
@@ -15133,7 +15112,7 @@
         </w:tc>
         <w:tc>
           <w:tcPr>
-            <w:tcW w:w="997" w:type="dxa"/>
+            <w:tcW w:w="1002" w:type="dxa"/>
             <w:tcBorders>
               <w:left w:val="nil"/>
               <w:bottom w:val="nil"/>
@@ -15232,7 +15211,7 @@
         </w:tc>
         <w:tc>
           <w:tcPr>
-            <w:tcW w:w="1324" w:type="dxa"/>
+            <w:tcW w:w="1319" w:type="dxa"/>
             <w:tcBorders>
               <w:left w:val="nil"/>
               <w:bottom w:val="nil"/>
@@ -15407,7 +15386,7 @@
         </w:tc>
         <w:tc>
           <w:tcPr>
-            <w:tcW w:w="997" w:type="dxa"/>
+            <w:tcW w:w="1002" w:type="dxa"/>
             <w:tcBorders>
               <w:top w:val="nil"/>
               <w:left w:val="nil"/>
@@ -15509,7 +15488,7 @@
         </w:tc>
         <w:tc>
           <w:tcPr>
-            <w:tcW w:w="1324" w:type="dxa"/>
+            <w:tcW w:w="1319" w:type="dxa"/>
             <w:tcBorders>
               <w:top w:val="nil"/>
               <w:left w:val="nil"/>
@@ -15688,7 +15667,7 @@
         </w:tc>
         <w:tc>
           <w:tcPr>
-            <w:tcW w:w="997" w:type="dxa"/>
+            <w:tcW w:w="1002" w:type="dxa"/>
             <w:tcBorders>
               <w:top w:val="nil"/>
               <w:left w:val="nil"/>
@@ -15793,7 +15772,7 @@
         </w:tc>
         <w:tc>
           <w:tcPr>
-            <w:tcW w:w="1324" w:type="dxa"/>
+            <w:tcW w:w="1319" w:type="dxa"/>
             <w:tcBorders>
               <w:top w:val="nil"/>
               <w:left w:val="nil"/>
@@ -15975,7 +15954,7 @@
         </w:tc>
         <w:tc>
           <w:tcPr>
-            <w:tcW w:w="997" w:type="dxa"/>
+            <w:tcW w:w="1002" w:type="dxa"/>
             <w:tcBorders>
               <w:top w:val="nil"/>
               <w:left w:val="nil"/>
@@ -16080,7 +16059,7 @@
         </w:tc>
         <w:tc>
           <w:tcPr>
-            <w:tcW w:w="1324" w:type="dxa"/>
+            <w:tcW w:w="1319" w:type="dxa"/>
             <w:tcBorders>
               <w:top w:val="nil"/>
               <w:left w:val="nil"/>
@@ -16262,7 +16241,7 @@
         </w:tc>
         <w:tc>
           <w:tcPr>
-            <w:tcW w:w="997" w:type="dxa"/>
+            <w:tcW w:w="1002" w:type="dxa"/>
             <w:tcBorders>
               <w:top w:val="nil"/>
               <w:left w:val="nil"/>
@@ -16367,7 +16346,7 @@
         </w:tc>
         <w:tc>
           <w:tcPr>
-            <w:tcW w:w="1324" w:type="dxa"/>
+            <w:tcW w:w="1319" w:type="dxa"/>
             <w:tcBorders>
               <w:top w:val="nil"/>
               <w:left w:val="nil"/>
@@ -16546,7 +16525,7 @@
         </w:tc>
         <w:tc>
           <w:tcPr>
-            <w:tcW w:w="997" w:type="dxa"/>
+            <w:tcW w:w="1002" w:type="dxa"/>
             <w:tcBorders>
               <w:top w:val="nil"/>
               <w:left w:val="nil"/>
@@ -16651,7 +16630,7 @@
         </w:tc>
         <w:tc>
           <w:tcPr>
-            <w:tcW w:w="1324" w:type="dxa"/>
+            <w:tcW w:w="1319" w:type="dxa"/>
             <w:tcBorders>
               <w:top w:val="nil"/>
               <w:left w:val="nil"/>
@@ -16830,7 +16809,7 @@
         </w:tc>
         <w:tc>
           <w:tcPr>
-            <w:tcW w:w="997" w:type="dxa"/>
+            <w:tcW w:w="1002" w:type="dxa"/>
             <w:tcBorders>
               <w:top w:val="nil"/>
               <w:left w:val="nil"/>
@@ -16935,7 +16914,7 @@
         </w:tc>
         <w:tc>
           <w:tcPr>
-            <w:tcW w:w="1324" w:type="dxa"/>
+            <w:tcW w:w="1319" w:type="dxa"/>
             <w:tcBorders>
               <w:top w:val="nil"/>
               <w:left w:val="nil"/>
@@ -17008,8 +16987,8 @@
         <w:gridCol w:w="1546"/>
         <w:gridCol w:w="983"/>
         <w:gridCol w:w="983"/>
-        <w:gridCol w:w="985"/>
-        <w:gridCol w:w="1561"/>
+        <w:gridCol w:w="986"/>
+        <w:gridCol w:w="1560"/>
       </w:tblGrid>
       <w:tr>
         <w:trPr>
@@ -17344,7 +17323,7 @@
         </w:tc>
         <w:tc>
           <w:tcPr>
-            <w:tcW w:w="985" w:type="dxa"/>
+            <w:tcW w:w="986" w:type="dxa"/>
             <w:tcBorders>
               <w:top w:val="double" w:sz="4" w:space="0" w:color="000000"/>
               <w:left w:val="dashSmallGap" w:sz="8" w:space="0" w:color="000000"/>
@@ -17385,7 +17364,7 @@
         </w:tc>
         <w:tc>
           <w:tcPr>
-            <w:tcW w:w="1561" w:type="dxa"/>
+            <w:tcW w:w="1560" w:type="dxa"/>
             <w:tcBorders>
               <w:top w:val="double" w:sz="4" w:space="0" w:color="000000"/>
               <w:left w:val="dashSmallGap" w:sz="8" w:space="0" w:color="000000"/>
@@ -17487,7 +17466,7 @@
         </w:r>
         <w:r>
           <w:rPr/>
-          <w:t>6</w:t>
+          <w:t>29</w:t>
         </w:r>
         <w:r>
           <w:rPr/>

</xml_diff>